<commit_message>
overall Clean Up - deleted  reference to Kafka
</commit_message>
<xml_diff>
--- a/oreilly2016Path.docx
+++ b/oreilly2016Path.docx
@@ -1727,7 +1727,7 @@
             <w:noProof/>
             <w:webHidden/>
           </w:rPr>
-          <w:t>3</w:t>
+          <w:t>4</w:t>
         </w:r>
         <w:r>
           <w:rPr>
@@ -1811,7 +1811,7 @@
             <w:noProof/>
             <w:webHidden/>
           </w:rPr>
-          <w:t>3</w:t>
+          <w:t>4</w:t>
         </w:r>
         <w:r>
           <w:rPr>
@@ -1895,7 +1895,7 @@
             <w:noProof/>
             <w:webHidden/>
           </w:rPr>
-          <w:t>4</w:t>
+          <w:t>5</w:t>
         </w:r>
         <w:r>
           <w:rPr>
@@ -1979,7 +1979,7 @@
             <w:noProof/>
             <w:webHidden/>
           </w:rPr>
-          <w:t>4</w:t>
+          <w:t>5</w:t>
         </w:r>
         <w:r>
           <w:rPr>
@@ -2063,7 +2063,7 @@
             <w:noProof/>
             <w:webHidden/>
           </w:rPr>
-          <w:t>4</w:t>
+          <w:t>5</w:t>
         </w:r>
         <w:r>
           <w:rPr>
@@ -2147,7 +2147,7 @@
             <w:noProof/>
             <w:webHidden/>
           </w:rPr>
-          <w:t>4</w:t>
+          <w:t>5</w:t>
         </w:r>
         <w:r>
           <w:rPr>
@@ -2231,7 +2231,7 @@
             <w:noProof/>
             <w:webHidden/>
           </w:rPr>
-          <w:t>5</w:t>
+          <w:t>6</w:t>
         </w:r>
         <w:r>
           <w:rPr>
@@ -2315,7 +2315,7 @@
             <w:noProof/>
             <w:webHidden/>
           </w:rPr>
-          <w:t>5</w:t>
+          <w:t>6</w:t>
         </w:r>
         <w:r>
           <w:rPr>
@@ -2399,7 +2399,7 @@
             <w:noProof/>
             <w:webHidden/>
           </w:rPr>
-          <w:t>5</w:t>
+          <w:t>6</w:t>
         </w:r>
         <w:r>
           <w:rPr>
@@ -2483,7 +2483,7 @@
             <w:noProof/>
             <w:webHidden/>
           </w:rPr>
-          <w:t>5</w:t>
+          <w:t>6</w:t>
         </w:r>
         <w:r>
           <w:rPr>
@@ -2567,7 +2567,7 @@
             <w:noProof/>
             <w:webHidden/>
           </w:rPr>
-          <w:t>6</w:t>
+          <w:t>7</w:t>
         </w:r>
         <w:r>
           <w:rPr>
@@ -2651,7 +2651,7 @@
             <w:noProof/>
             <w:webHidden/>
           </w:rPr>
-          <w:t>6</w:t>
+          <w:t>7</w:t>
         </w:r>
         <w:r>
           <w:rPr>
@@ -2735,7 +2735,7 @@
             <w:noProof/>
             <w:webHidden/>
           </w:rPr>
-          <w:t>6</w:t>
+          <w:t>7</w:t>
         </w:r>
         <w:r>
           <w:rPr>
@@ -2817,7 +2817,7 @@
             <w:noProof/>
             <w:webHidden/>
           </w:rPr>
-          <w:t>6</w:t>
+          <w:t>7</w:t>
         </w:r>
         <w:r>
           <w:rPr>
@@ -2899,7 +2899,7 @@
             <w:noProof/>
             <w:webHidden/>
           </w:rPr>
-          <w:t>6</w:t>
+          <w:t>7</w:t>
         </w:r>
         <w:r>
           <w:rPr>
@@ -2981,7 +2981,7 @@
             <w:noProof/>
             <w:webHidden/>
           </w:rPr>
-          <w:t>6</w:t>
+          <w:t>7</w:t>
         </w:r>
         <w:r>
           <w:rPr>
@@ -3063,7 +3063,7 @@
             <w:noProof/>
             <w:webHidden/>
           </w:rPr>
-          <w:t>7</w:t>
+          <w:t>8</w:t>
         </w:r>
         <w:r>
           <w:rPr>
@@ -3145,7 +3145,7 @@
             <w:noProof/>
             <w:webHidden/>
           </w:rPr>
-          <w:t>7</w:t>
+          <w:t>8</w:t>
         </w:r>
         <w:r>
           <w:rPr>
@@ -3600,6 +3600,8 @@
       <w:r>
         <w:t>INTRO</w:t>
       </w:r>
+      <w:bookmarkStart w:id="4" w:name="_GoBack"/>
+      <w:bookmarkEnd w:id="4"/>
     </w:p>
     <w:p>
       <w:pPr>
@@ -3608,7 +3610,7 @@
           <w:lang w:val="en-US"/>
         </w:rPr>
       </w:pPr>
-      <w:bookmarkStart w:id="4" w:name="_Toc449607451"/>
+      <w:bookmarkStart w:id="5" w:name="_Toc449607451"/>
       <w:r>
         <w:rPr>
           <w:lang w:val="en-US"/>
@@ -3663,7 +3665,7 @@
         </w:rPr>
         <w:t>)</w:t>
       </w:r>
-      <w:bookmarkEnd w:id="4"/>
+      <w:bookmarkEnd w:id="5"/>
     </w:p>
     <w:p>
       <w:pPr>
@@ -3931,14 +3933,14 @@
           <w:lang w:val="en-US"/>
         </w:rPr>
       </w:pPr>
-      <w:bookmarkStart w:id="5" w:name="_Toc449607452"/>
+      <w:bookmarkStart w:id="6" w:name="_Toc449607452"/>
       <w:r>
         <w:rPr>
           <w:lang w:val="en-US"/>
         </w:rPr>
         <w:t>Implementing  spring profile Pattern  for a Spring Boot application (SPRING PROFILE)</w:t>
       </w:r>
-      <w:bookmarkEnd w:id="5"/>
+      <w:bookmarkEnd w:id="6"/>
     </w:p>
     <w:p>
       <w:pPr>
@@ -4393,7 +4395,7 @@
           <w:lang w:val="en-US"/>
         </w:rPr>
       </w:pPr>
-      <w:bookmarkStart w:id="6" w:name="_Toc449607453"/>
+      <w:bookmarkStart w:id="7" w:name="_Toc449607453"/>
       <w:r>
         <w:rPr>
           <w:lang w:val="en-US"/>
@@ -4412,7 +4414,7 @@
         </w:rPr>
         <w:t xml:space="preserve"> backing services in Pivotal Cloud Foundry</w:t>
       </w:r>
-      <w:bookmarkEnd w:id="6"/>
+      <w:bookmarkEnd w:id="7"/>
       <w:r>
         <w:rPr>
           <w:lang w:val="en-US"/>
@@ -4675,7 +4677,7 @@
           <w:lang w:val="en-US"/>
         </w:rPr>
       </w:pPr>
-      <w:bookmarkStart w:id="7" w:name="_Toc449607454"/>
+      <w:bookmarkStart w:id="8" w:name="_Toc449607454"/>
       <w:r>
         <w:rPr>
           <w:lang w:val="en-US"/>
@@ -4688,7 +4690,7 @@
         </w:rPr>
         <w:t>PAAS CONNECTOR</w:t>
       </w:r>
-      <w:bookmarkEnd w:id="7"/>
+      <w:bookmarkEnd w:id="8"/>
     </w:p>
     <w:p>
       <w:pPr>
@@ -4848,14 +4850,14 @@
           <w:lang w:val="en-US"/>
         </w:rPr>
       </w:pPr>
-      <w:bookmarkStart w:id="8" w:name="_Toc449607455"/>
+      <w:bookmarkStart w:id="9" w:name="_Toc449607455"/>
       <w:r>
         <w:rPr>
           <w:lang w:val="en-US"/>
         </w:rPr>
         <w:t>How to bind a backing services via JAVA CONFIGURATION</w:t>
       </w:r>
-      <w:bookmarkEnd w:id="8"/>
+      <w:bookmarkEnd w:id="9"/>
     </w:p>
     <w:p>
       <w:pPr>
@@ -4936,7 +4938,7 @@
           <w:lang w:val="en-US"/>
         </w:rPr>
       </w:pPr>
-      <w:bookmarkStart w:id="9" w:name="_Toc449607456"/>
+      <w:bookmarkStart w:id="10" w:name="_Toc449607456"/>
       <w:r>
         <w:rPr>
           <w:lang w:val="en-US"/>
@@ -4949,7 +4951,7 @@
         </w:rPr>
         <w:t>ervice discovery and registration</w:t>
       </w:r>
-      <w:bookmarkEnd w:id="9"/>
+      <w:bookmarkEnd w:id="10"/>
     </w:p>
     <w:p>
       <w:r>
@@ -4977,7 +4979,7 @@
           <w:lang w:val="en-US"/>
         </w:rPr>
       </w:pPr>
-      <w:bookmarkStart w:id="10" w:name="_Toc449607457"/>
+      <w:bookmarkStart w:id="11" w:name="_Toc449607457"/>
       <w:r>
         <w:rPr>
           <w:lang w:val="en-US"/>
@@ -4997,7 +4999,7 @@
         </w:rPr>
         <w:t>)</w:t>
       </w:r>
-      <w:bookmarkEnd w:id="10"/>
+      <w:bookmarkEnd w:id="11"/>
     </w:p>
     <w:p>
       <w:pPr>
@@ -5161,7 +5163,7 @@
           <w:lang w:val="en-US"/>
         </w:rPr>
       </w:pPr>
-      <w:bookmarkStart w:id="11" w:name="_Toc449607458"/>
+      <w:bookmarkStart w:id="12" w:name="_Toc449607458"/>
       <w:r>
         <w:rPr>
           <w:lang w:val="en-US"/>
@@ -5192,7 +5194,7 @@
         </w:rPr>
         <w:t>)</w:t>
       </w:r>
-      <w:bookmarkEnd w:id="11"/>
+      <w:bookmarkEnd w:id="12"/>
     </w:p>
     <w:p>
       <w:pPr>
@@ -5347,7 +5349,7 @@
           <w:lang w:val="en-US"/>
         </w:rPr>
       </w:pPr>
-      <w:bookmarkStart w:id="12" w:name="_Toc449607459"/>
+      <w:bookmarkStart w:id="13" w:name="_Toc449607459"/>
       <w:r>
         <w:rPr>
           <w:lang w:val="en-US"/>
@@ -5366,7 +5368,7 @@
         </w:rPr>
         <w:t>)</w:t>
       </w:r>
-      <w:bookmarkEnd w:id="12"/>
+      <w:bookmarkEnd w:id="13"/>
     </w:p>
     <w:p>
       <w:pPr>
@@ -5420,11 +5422,11 @@
       <w:pPr>
         <w:pStyle w:val="Titolo3"/>
       </w:pPr>
-      <w:bookmarkStart w:id="13" w:name="_Toc449607460"/>
+      <w:bookmarkStart w:id="14" w:name="_Toc449607460"/>
       <w:r>
         <w:t>AGGIUNGERE UN NUOVO SERVER</w:t>
       </w:r>
-      <w:bookmarkEnd w:id="13"/>
+      <w:bookmarkEnd w:id="14"/>
       <w:r>
         <w:t xml:space="preserve"> </w:t>
       </w:r>
@@ -5457,11 +5459,11 @@
       <w:pPr>
         <w:pStyle w:val="Titolo2"/>
       </w:pPr>
-      <w:bookmarkStart w:id="14" w:name="_Toc449607461"/>
+      <w:bookmarkStart w:id="15" w:name="_Toc449607461"/>
       <w:r>
         <w:t>SOLUTION DELIVERY</w:t>
       </w:r>
-      <w:bookmarkEnd w:id="14"/>
+      <w:bookmarkEnd w:id="15"/>
       <w:r>
         <w:t xml:space="preserve"> </w:t>
       </w:r>
@@ -5470,11 +5472,11 @@
       <w:pPr>
         <w:pStyle w:val="Titolo3"/>
       </w:pPr>
-      <w:bookmarkStart w:id="15" w:name="_Toc449607462"/>
+      <w:bookmarkStart w:id="16" w:name="_Toc449607462"/>
       <w:r>
         <w:t>PIVOTAL CLOUD FOUNDRY</w:t>
       </w:r>
-      <w:bookmarkEnd w:id="15"/>
+      <w:bookmarkEnd w:id="16"/>
       <w:r>
         <w:t xml:space="preserve"> </w:t>
       </w:r>
@@ -5496,12 +5498,12 @@
       <w:pPr>
         <w:pStyle w:val="Titolo3"/>
       </w:pPr>
-      <w:bookmarkStart w:id="16" w:name="_Toc449607463"/>
+      <w:bookmarkStart w:id="17" w:name="_Toc449607463"/>
       <w:r>
         <w:lastRenderedPageBreak/>
         <w:t>DOCKERIZING</w:t>
       </w:r>
-      <w:bookmarkEnd w:id="16"/>
+      <w:bookmarkEnd w:id="17"/>
       <w:r>
         <w:t xml:space="preserve"> </w:t>
       </w:r>
@@ -5527,11 +5529,11 @@
       <w:pPr>
         <w:pStyle w:val="Titolo3"/>
       </w:pPr>
-      <w:bookmarkStart w:id="17" w:name="_Toc449607464"/>
+      <w:bookmarkStart w:id="18" w:name="_Toc449607464"/>
       <w:r>
         <w:t>BUILD PIPELINE WITH JENKINS</w:t>
       </w:r>
-      <w:bookmarkEnd w:id="17"/>
+      <w:bookmarkEnd w:id="18"/>
       <w:r>
         <w:t xml:space="preserve"> </w:t>
       </w:r>
@@ -8401,168 +8403,6 @@
     </w:p>
     <w:p>
       <w:pPr>
-        <w:rPr>
-          <w:rFonts w:eastAsia="Times New Roman"/>
-          <w:lang w:val="en-US"/>
-        </w:rPr>
-      </w:pPr>
-      <w:hyperlink r:id="rId19" w:history="1">
-        <w:r>
-          <w:rPr>
-            <w:rStyle w:val="Collegamentoipertestuale"/>
-            <w:rFonts w:ascii="Arial" w:eastAsia="Times New Roman" w:hAnsi="Arial" w:cs="Arial"/>
-            <w:sz w:val="23"/>
-            <w:szCs w:val="23"/>
-            <w:lang w:val="en-US"/>
-          </w:rPr>
-          <w:t>http://www.codeproject.com/Articles/1068998/Running-Apache-Kafka-on-Windows-without-Cygwin</w:t>
-        </w:r>
-      </w:hyperlink>
-    </w:p>
-    <w:p>
-      <w:pPr>
-        <w:rPr>
-          <w:rFonts w:eastAsia="Times New Roman"/>
-          <w:lang w:val="en-US"/>
-        </w:rPr>
-      </w:pPr>
-      <w:r>
-        <w:rPr>
-          <w:rFonts w:eastAsia="Times New Roman"/>
-          <w:lang w:val="en-US"/>
-        </w:rPr>
-        <w:lastRenderedPageBreak/>
-        <w:t>create</w:t>
-      </w:r>
-    </w:p>
-    <w:p>
-      <w:pPr>
-        <w:rPr>
-          <w:rFonts w:eastAsia="Times New Roman"/>
-          <w:lang w:val="en-US"/>
-        </w:rPr>
-      </w:pPr>
-    </w:p>
-    <w:p>
-      <w:pPr>
-        <w:rPr>
-          <w:rStyle w:val="Enfasicorsivo"/>
-          <w:rFonts w:ascii="Segoe UI" w:hAnsi="Segoe UI" w:cs="Segoe UI"/>
-          <w:color w:val="111111"/>
-          <w:sz w:val="21"/>
-          <w:szCs w:val="21"/>
-          <w:bdr w:val="none" w:sz="0" w:space="0" w:color="auto" w:frame="1"/>
-          <w:shd w:val="clear" w:color="auto" w:fill="FFFFFF"/>
-          <w:lang w:val="en-US"/>
-        </w:rPr>
-      </w:pPr>
-      <w:r>
-        <w:rPr>
-          <w:rStyle w:val="Enfasicorsivo"/>
-          <w:rFonts w:ascii="Segoe UI" w:hAnsi="Segoe UI" w:cs="Segoe UI"/>
-          <w:color w:val="111111"/>
-          <w:sz w:val="21"/>
-          <w:szCs w:val="21"/>
-          <w:bdr w:val="none" w:sz="0" w:space="0" w:color="auto" w:frame="1"/>
-          <w:shd w:val="clear" w:color="auto" w:fill="FFFFFF"/>
-          <w:lang w:val="en-US"/>
-        </w:rPr>
-        <w:t xml:space="preserve">kafka-topics.bat --create --zookeeper localhost:2181 --replication-factor 1 --partitions 1 --topic </w:t>
-      </w:r>
-      <w:proofErr w:type="spellStart"/>
-      <w:r>
-        <w:rPr>
-          <w:rStyle w:val="Enfasicorsivo"/>
-          <w:rFonts w:ascii="Segoe UI" w:hAnsi="Segoe UI" w:cs="Segoe UI"/>
-          <w:color w:val="111111"/>
-          <w:sz w:val="21"/>
-          <w:szCs w:val="21"/>
-          <w:bdr w:val="none" w:sz="0" w:space="0" w:color="auto" w:frame="1"/>
-          <w:shd w:val="clear" w:color="auto" w:fill="FFFFFF"/>
-          <w:lang w:val="en-US"/>
-        </w:rPr>
-        <w:t>paymentCreditCardTopic</w:t>
-      </w:r>
-      <w:proofErr w:type="spellEnd"/>
-    </w:p>
-    <w:p>
-      <w:pPr>
-        <w:rPr>
-          <w:rFonts w:eastAsia="Times New Roman"/>
-          <w:lang w:val="en-US"/>
-        </w:rPr>
-      </w:pPr>
-    </w:p>
-    <w:p>
-      <w:pPr>
-        <w:rPr>
-          <w:rFonts w:eastAsia="Times New Roman"/>
-          <w:lang w:val="en-US"/>
-        </w:rPr>
-      </w:pPr>
-      <w:r>
-        <w:rPr>
-          <w:rFonts w:eastAsia="Times New Roman"/>
-          <w:lang w:val="en-US"/>
-        </w:rPr>
-        <w:t>consumer</w:t>
-      </w:r>
-    </w:p>
-    <w:p>
-      <w:pPr>
-        <w:rPr>
-          <w:rFonts w:eastAsia="Times New Roman"/>
-          <w:lang w:val="en-US"/>
-        </w:rPr>
-      </w:pPr>
-      <w:r>
-        <w:rPr>
-          <w:rFonts w:eastAsia="Times New Roman"/>
-          <w:lang w:val="en-US"/>
-        </w:rPr>
-        <w:t xml:space="preserve">cd </w:t>
-      </w:r>
-      <w:r>
-        <w:rPr>
-          <w:rFonts w:eastAsia="Times New Roman"/>
-          <w:lang w:val="en-US"/>
-        </w:rPr>
-        <w:t>C:\runtime\</w:t>
-      </w:r>
-      <w:r>
-        <w:rPr>
-          <w:rFonts w:eastAsia="Times New Roman"/>
-          <w:lang w:val="en-US"/>
-        </w:rPr>
-        <w:t>kafka_2.11-0.10.0.0\bin\windows</w:t>
-      </w:r>
-    </w:p>
-    <w:p>
-      <w:pPr>
-        <w:rPr>
-          <w:rFonts w:eastAsia="Times New Roman"/>
-          <w:lang w:val="en-US"/>
-        </w:rPr>
-      </w:pPr>
-      <w:r>
-        <w:rPr>
-          <w:rFonts w:eastAsia="Times New Roman"/>
-          <w:lang w:val="en-US"/>
-        </w:rPr>
-        <w:t xml:space="preserve">kafka-console-consumer.bat --zookeeper localhost:2181 --topic </w:t>
-      </w:r>
-      <w:proofErr w:type="spellStart"/>
-      <w:r>
-        <w:rPr>
-          <w:rFonts w:eastAsia="Times New Roman"/>
-          <w:lang w:val="en-US"/>
-        </w:rPr>
-        <w:t>timerTopic</w:t>
-      </w:r>
-      <w:proofErr w:type="spellEnd"/>
-    </w:p>
-    <w:p>
-      <w:pPr>
         <w:shd w:val="clear" w:color="auto" w:fill="FFFFFF"/>
         <w:spacing w:before="100" w:beforeAutospacing="1" w:after="100" w:afterAutospacing="1" w:line="240" w:lineRule="auto"/>
         <w:rPr>
@@ -8573,44 +8413,40 @@
           <w:lang w:val="en-US"/>
         </w:rPr>
       </w:pPr>
-      <w:r>
-        <w:rPr>
-          <w:rFonts w:ascii="Arial" w:eastAsia="Times New Roman" w:hAnsi="Arial" w:cs="Arial"/>
-          <w:color w:val="000000"/>
-          <w:sz w:val="23"/>
-          <w:szCs w:val="23"/>
-          <w:lang w:val="en-US"/>
-        </w:rPr>
-        <w:t xml:space="preserve">producer </w:t>
-      </w:r>
     </w:p>
     <w:p>
       <w:pPr>
         <w:shd w:val="clear" w:color="auto" w:fill="FFFFFF"/>
         <w:spacing w:before="100" w:beforeAutospacing="1" w:after="100" w:afterAutospacing="1" w:line="240" w:lineRule="auto"/>
         <w:rPr>
-          <w:rStyle w:val="Enfasicorsivo"/>
-          <w:rFonts w:ascii="Segoe UI" w:hAnsi="Segoe UI" w:cs="Segoe UI"/>
-          <w:color w:val="111111"/>
-          <w:sz w:val="21"/>
-          <w:szCs w:val="21"/>
-          <w:bdr w:val="none" w:sz="0" w:space="0" w:color="auto" w:frame="1"/>
-          <w:shd w:val="clear" w:color="auto" w:fill="FFFFFF"/>
-          <w:lang w:val="en-US"/>
-        </w:rPr>
-      </w:pPr>
-      <w:r>
-        <w:rPr>
-          <w:rStyle w:val="Enfasicorsivo"/>
-          <w:rFonts w:ascii="Segoe UI" w:hAnsi="Segoe UI" w:cs="Segoe UI"/>
-          <w:color w:val="111111"/>
-          <w:sz w:val="21"/>
-          <w:szCs w:val="21"/>
-          <w:bdr w:val="none" w:sz="0" w:space="0" w:color="auto" w:frame="1"/>
-          <w:shd w:val="clear" w:color="auto" w:fill="FFFFFF"/>
-          <w:lang w:val="en-US"/>
-        </w:rPr>
-        <w:t>kafka-console-producer.bat --broker-list localhost:9092 --topic test</w:t>
+          <w:rFonts w:ascii="Arial" w:eastAsia="Times New Roman" w:hAnsi="Arial" w:cs="Arial"/>
+          <w:color w:val="000000"/>
+          <w:sz w:val="23"/>
+          <w:szCs w:val="23"/>
+          <w:lang w:val="en-US"/>
+        </w:rPr>
+      </w:pPr>
+      <w:proofErr w:type="spellStart"/>
+      <w:r>
+        <w:rPr>
+          <w:rFonts w:ascii="Arial" w:eastAsia="Times New Roman" w:hAnsi="Arial" w:cs="Arial"/>
+          <w:color w:val="000000"/>
+          <w:sz w:val="23"/>
+          <w:szCs w:val="23"/>
+          <w:lang w:val="en-US"/>
+        </w:rPr>
+        <w:t>Atomikos</w:t>
+      </w:r>
+      <w:proofErr w:type="spellEnd"/>
+      <w:r>
+        <w:rPr>
+          <w:rFonts w:ascii="Arial" w:eastAsia="Times New Roman" w:hAnsi="Arial" w:cs="Arial"/>
+          <w:color w:val="000000"/>
+          <w:sz w:val="23"/>
+          <w:szCs w:val="23"/>
+          <w:lang w:val="en-US"/>
+        </w:rPr>
+        <w:t xml:space="preserve"> lock file </w:t>
       </w:r>
     </w:p>
     <w:p>
@@ -8618,28 +8454,23 @@
         <w:shd w:val="clear" w:color="auto" w:fill="FFFFFF"/>
         <w:spacing w:before="100" w:beforeAutospacing="1" w:after="100" w:afterAutospacing="1" w:line="240" w:lineRule="auto"/>
         <w:rPr>
-          <w:rStyle w:val="Enfasicorsivo"/>
-          <w:rFonts w:ascii="Segoe UI" w:hAnsi="Segoe UI" w:cs="Segoe UI"/>
-          <w:color w:val="111111"/>
-          <w:sz w:val="21"/>
-          <w:szCs w:val="21"/>
-          <w:bdr w:val="none" w:sz="0" w:space="0" w:color="auto" w:frame="1"/>
-          <w:shd w:val="clear" w:color="auto" w:fill="FFFFFF"/>
-          <w:lang w:val="en-US"/>
-        </w:rPr>
-      </w:pPr>
-      <w:r>
-        <w:rPr>
-          <w:rStyle w:val="Enfasicorsivo"/>
-          <w:rFonts w:ascii="Segoe UI" w:hAnsi="Segoe UI" w:cs="Segoe UI"/>
-          <w:color w:val="111111"/>
-          <w:sz w:val="21"/>
-          <w:szCs w:val="21"/>
-          <w:bdr w:val="none" w:sz="0" w:space="0" w:color="auto" w:frame="1"/>
-          <w:shd w:val="clear" w:color="auto" w:fill="FFFFFF"/>
-          <w:lang w:val="en-US"/>
-        </w:rPr>
-        <w:t xml:space="preserve">listening </w:t>
+          <w:rFonts w:ascii="Arial" w:eastAsia="Times New Roman" w:hAnsi="Arial" w:cs="Arial"/>
+          <w:color w:val="000000"/>
+          <w:sz w:val="23"/>
+          <w:szCs w:val="23"/>
+          <w:lang w:val="en-US"/>
+        </w:rPr>
+      </w:pPr>
+      <w:r>
+        <w:rPr>
+          <w:rFonts w:ascii="Arial" w:eastAsia="Times New Roman" w:hAnsi="Arial" w:cs="Arial"/>
+          <w:color w:val="000000"/>
+          <w:sz w:val="23"/>
+          <w:szCs w:val="23"/>
+          <w:lang w:val="en-US"/>
+        </w:rPr>
+        <w:lastRenderedPageBreak/>
+        <w:t>C:\development\microS_code2016_serviceRegistryDiscovery\00_batteryService\log1</w:t>
       </w:r>
     </w:p>
     <w:p>
@@ -8647,276 +8478,371 @@
         <w:shd w:val="clear" w:color="auto" w:fill="FFFFFF"/>
         <w:spacing w:before="100" w:beforeAutospacing="1" w:after="100" w:afterAutospacing="1" w:line="240" w:lineRule="auto"/>
         <w:rPr>
-          <w:rStyle w:val="Enfasicorsivo"/>
-          <w:rFonts w:ascii="Segoe UI" w:hAnsi="Segoe UI" w:cs="Segoe UI"/>
-          <w:color w:val="111111"/>
-          <w:sz w:val="21"/>
-          <w:szCs w:val="21"/>
-          <w:bdr w:val="none" w:sz="0" w:space="0" w:color="auto" w:frame="1"/>
-          <w:shd w:val="clear" w:color="auto" w:fill="FFFFFF"/>
-          <w:lang w:val="en-US"/>
-        </w:rPr>
-      </w:pPr>
-      <w:r>
-        <w:rPr>
-          <w:rStyle w:val="Enfasicorsivo"/>
-          <w:rFonts w:ascii="Segoe UI" w:hAnsi="Segoe UI" w:cs="Segoe UI"/>
-          <w:color w:val="111111"/>
-          <w:sz w:val="21"/>
-          <w:szCs w:val="21"/>
-          <w:bdr w:val="none" w:sz="0" w:space="0" w:color="auto" w:frame="1"/>
-          <w:shd w:val="clear" w:color="auto" w:fill="FFFFFF"/>
-          <w:lang w:val="en-US"/>
-        </w:rPr>
-        <w:t xml:space="preserve">C:\runtime\kafka_2.11-0.10.0.0\bin\windows&gt;kafka-console-consumer.bat --zookeeper localhost:2181 --topic </w:t>
-      </w:r>
-      <w:proofErr w:type="spellStart"/>
-      <w:r>
-        <w:rPr>
-          <w:rStyle w:val="Enfasicorsivo"/>
-          <w:rFonts w:ascii="Segoe UI" w:hAnsi="Segoe UI" w:cs="Segoe UI"/>
-          <w:color w:val="111111"/>
-          <w:sz w:val="21"/>
-          <w:szCs w:val="21"/>
-          <w:bdr w:val="none" w:sz="0" w:space="0" w:color="auto" w:frame="1"/>
-          <w:shd w:val="clear" w:color="auto" w:fill="FFFFFF"/>
-          <w:lang w:val="en-US"/>
-        </w:rPr>
-        <w:t>paymentCreditCardTopic</w:t>
-      </w:r>
-      <w:proofErr w:type="spellEnd"/>
+          <w:rFonts w:ascii="Arial" w:eastAsia="Times New Roman" w:hAnsi="Arial" w:cs="Arial"/>
+          <w:color w:val="000000"/>
+          <w:sz w:val="23"/>
+          <w:szCs w:val="23"/>
+          <w:lang w:val="en-US"/>
+        </w:rPr>
+      </w:pPr>
+      <w:r>
+        <w:rPr>
+          <w:noProof/>
+        </w:rPr>
+        <w:drawing>
+          <wp:inline distT="0" distB="0" distL="0" distR="0" wp14:anchorId="12B11026" wp14:editId="04F5562A">
+            <wp:extent cx="6120130" cy="3393935"/>
+            <wp:effectExtent l="0" t="0" r="0" b="0"/>
+            <wp:docPr id="4" name="Immagine 4"/>
+            <wp:cNvGraphicFramePr>
+              <a:graphicFrameLocks xmlns:a="http://schemas.openxmlformats.org/drawingml/2006/main" noChangeAspect="1"/>
+            </wp:cNvGraphicFramePr>
+            <a:graphic xmlns:a="http://schemas.openxmlformats.org/drawingml/2006/main">
+              <a:graphicData uri="http://schemas.openxmlformats.org/drawingml/2006/picture">
+                <pic:pic xmlns:pic="http://schemas.openxmlformats.org/drawingml/2006/picture">
+                  <pic:nvPicPr>
+                    <pic:cNvPr id="0" name=""/>
+                    <pic:cNvPicPr/>
+                  </pic:nvPicPr>
+                  <pic:blipFill>
+                    <a:blip r:embed="rId19"/>
+                    <a:stretch>
+                      <a:fillRect/>
+                    </a:stretch>
+                  </pic:blipFill>
+                  <pic:spPr>
+                    <a:xfrm>
+                      <a:off x="0" y="0"/>
+                      <a:ext cx="6120130" cy="3393935"/>
+                    </a:xfrm>
+                    <a:prstGeom prst="rect">
+                      <a:avLst/>
+                    </a:prstGeom>
+                  </pic:spPr>
+                </pic:pic>
+              </a:graphicData>
+            </a:graphic>
+          </wp:inline>
+        </w:drawing>
+      </w:r>
     </w:p>
     <w:p>
       <w:pPr>
         <w:shd w:val="clear" w:color="auto" w:fill="FFFFFF"/>
         <w:spacing w:before="100" w:beforeAutospacing="1" w:after="100" w:afterAutospacing="1" w:line="240" w:lineRule="auto"/>
         <w:rPr>
-          <w:rStyle w:val="Enfasicorsivo"/>
-          <w:rFonts w:ascii="Segoe UI" w:hAnsi="Segoe UI" w:cs="Segoe UI"/>
-          <w:color w:val="111111"/>
-          <w:sz w:val="21"/>
-          <w:szCs w:val="21"/>
-          <w:bdr w:val="none" w:sz="0" w:space="0" w:color="auto" w:frame="1"/>
-          <w:shd w:val="clear" w:color="auto" w:fill="FFFFFF"/>
-          <w:lang w:val="en-US"/>
-        </w:rPr>
-      </w:pPr>
+          <w:rFonts w:ascii="Arial" w:eastAsia="Times New Roman" w:hAnsi="Arial" w:cs="Arial"/>
+          <w:color w:val="000000"/>
+          <w:sz w:val="23"/>
+          <w:szCs w:val="23"/>
+          <w:lang w:val="en-US"/>
+        </w:rPr>
+      </w:pPr>
+    </w:p>
+    <w:p>
+      <w:pPr>
+        <w:rPr>
+          <w:rFonts w:ascii="Arial" w:eastAsia="Times New Roman" w:hAnsi="Arial" w:cs="Arial"/>
+          <w:color w:val="000000"/>
+          <w:sz w:val="23"/>
+          <w:szCs w:val="23"/>
+          <w:lang w:val="en-US"/>
+        </w:rPr>
+      </w:pPr>
+      <w:r>
+        <w:rPr>
+          <w:rFonts w:ascii="Arial" w:eastAsia="Times New Roman" w:hAnsi="Arial" w:cs="Arial"/>
+          <w:color w:val="000000"/>
+          <w:sz w:val="23"/>
+          <w:szCs w:val="23"/>
+          <w:lang w:val="en-US"/>
+        </w:rPr>
+        <w:br w:type="page"/>
+      </w:r>
     </w:p>
     <w:p>
       <w:pPr>
         <w:shd w:val="clear" w:color="auto" w:fill="FFFFFF"/>
         <w:spacing w:before="100" w:beforeAutospacing="1" w:after="100" w:afterAutospacing="1" w:line="240" w:lineRule="auto"/>
         <w:rPr>
-          <w:rStyle w:val="Enfasicorsivo"/>
-          <w:rFonts w:ascii="Segoe UI" w:hAnsi="Segoe UI" w:cs="Segoe UI"/>
-          <w:color w:val="111111"/>
-          <w:sz w:val="21"/>
-          <w:szCs w:val="21"/>
-          <w:bdr w:val="none" w:sz="0" w:space="0" w:color="auto" w:frame="1"/>
-          <w:shd w:val="clear" w:color="auto" w:fill="FFFFFF"/>
-          <w:lang w:val="en-US"/>
-        </w:rPr>
-      </w:pPr>
+          <w:rFonts w:ascii="Arial" w:eastAsia="Times New Roman" w:hAnsi="Arial" w:cs="Arial"/>
+          <w:color w:val="000000"/>
+          <w:sz w:val="23"/>
+          <w:szCs w:val="23"/>
+          <w:lang w:val="en-US"/>
+        </w:rPr>
+      </w:pPr>
+      <w:r>
+        <w:rPr>
+          <w:noProof/>
+        </w:rPr>
+        <w:lastRenderedPageBreak/>
+        <w:drawing>
+          <wp:inline distT="0" distB="0" distL="0" distR="0" wp14:anchorId="489EF804" wp14:editId="5A00B661">
+            <wp:extent cx="5210175" cy="6934200"/>
+            <wp:effectExtent l="0" t="0" r="9525" b="0"/>
+            <wp:docPr id="5" name="Immagine 5"/>
+            <wp:cNvGraphicFramePr>
+              <a:graphicFrameLocks xmlns:a="http://schemas.openxmlformats.org/drawingml/2006/main" noChangeAspect="1"/>
+            </wp:cNvGraphicFramePr>
+            <a:graphic xmlns:a="http://schemas.openxmlformats.org/drawingml/2006/main">
+              <a:graphicData uri="http://schemas.openxmlformats.org/drawingml/2006/picture">
+                <pic:pic xmlns:pic="http://schemas.openxmlformats.org/drawingml/2006/picture">
+                  <pic:nvPicPr>
+                    <pic:cNvPr id="0" name=""/>
+                    <pic:cNvPicPr/>
+                  </pic:nvPicPr>
+                  <pic:blipFill>
+                    <a:blip r:embed="rId20"/>
+                    <a:stretch>
+                      <a:fillRect/>
+                    </a:stretch>
+                  </pic:blipFill>
+                  <pic:spPr>
+                    <a:xfrm>
+                      <a:off x="0" y="0"/>
+                      <a:ext cx="5210175" cy="6934200"/>
+                    </a:xfrm>
+                    <a:prstGeom prst="rect">
+                      <a:avLst/>
+                    </a:prstGeom>
+                  </pic:spPr>
+                </pic:pic>
+              </a:graphicData>
+            </a:graphic>
+          </wp:inline>
+        </w:drawing>
+      </w:r>
     </w:p>
     <w:p>
       <w:pPr>
         <w:shd w:val="clear" w:color="auto" w:fill="FFFFFF"/>
         <w:spacing w:before="100" w:beforeAutospacing="1" w:after="100" w:afterAutospacing="1" w:line="240" w:lineRule="auto"/>
         <w:rPr>
-          <w:rStyle w:val="Enfasicorsivo"/>
-          <w:rFonts w:ascii="Segoe UI" w:hAnsi="Segoe UI" w:cs="Segoe UI"/>
-          <w:color w:val="111111"/>
-          <w:sz w:val="21"/>
-          <w:szCs w:val="21"/>
-          <w:bdr w:val="none" w:sz="0" w:space="0" w:color="auto" w:frame="1"/>
-          <w:shd w:val="clear" w:color="auto" w:fill="FFFFFF"/>
-          <w:lang w:val="en-US"/>
-        </w:rPr>
-      </w:pPr>
+          <w:rFonts w:ascii="Arial" w:eastAsia="Times New Roman" w:hAnsi="Arial" w:cs="Arial"/>
+          <w:color w:val="000000"/>
+          <w:sz w:val="23"/>
+          <w:szCs w:val="23"/>
+          <w:lang w:val="en-US"/>
+        </w:rPr>
+      </w:pPr>
+      <w:r>
+        <w:rPr>
+          <w:noProof/>
+        </w:rPr>
+        <w:lastRenderedPageBreak/>
+        <w:drawing>
+          <wp:inline distT="0" distB="0" distL="0" distR="0" wp14:anchorId="2C0C1E05" wp14:editId="5AA1C24B">
+            <wp:extent cx="5210175" cy="6934200"/>
+            <wp:effectExtent l="0" t="0" r="9525" b="0"/>
+            <wp:docPr id="3" name="Immagine 3"/>
+            <wp:cNvGraphicFramePr>
+              <a:graphicFrameLocks xmlns:a="http://schemas.openxmlformats.org/drawingml/2006/main" noChangeAspect="1"/>
+            </wp:cNvGraphicFramePr>
+            <a:graphic xmlns:a="http://schemas.openxmlformats.org/drawingml/2006/main">
+              <a:graphicData uri="http://schemas.openxmlformats.org/drawingml/2006/picture">
+                <pic:pic xmlns:pic="http://schemas.openxmlformats.org/drawingml/2006/picture">
+                  <pic:nvPicPr>
+                    <pic:cNvPr id="0" name=""/>
+                    <pic:cNvPicPr/>
+                  </pic:nvPicPr>
+                  <pic:blipFill>
+                    <a:blip r:embed="rId21"/>
+                    <a:stretch>
+                      <a:fillRect/>
+                    </a:stretch>
+                  </pic:blipFill>
+                  <pic:spPr>
+                    <a:xfrm>
+                      <a:off x="0" y="0"/>
+                      <a:ext cx="5210175" cy="6934200"/>
+                    </a:xfrm>
+                    <a:prstGeom prst="rect">
+                      <a:avLst/>
+                    </a:prstGeom>
+                  </pic:spPr>
+                </pic:pic>
+              </a:graphicData>
+            </a:graphic>
+          </wp:inline>
+        </w:drawing>
+      </w:r>
     </w:p>
     <w:p>
       <w:pPr>
         <w:shd w:val="clear" w:color="auto" w:fill="FFFFFF"/>
         <w:spacing w:before="100" w:beforeAutospacing="1" w:after="100" w:afterAutospacing="1" w:line="240" w:lineRule="auto"/>
         <w:rPr>
-          <w:rStyle w:val="Enfasicorsivo"/>
-          <w:rFonts w:ascii="Segoe UI" w:hAnsi="Segoe UI" w:cs="Segoe UI"/>
-          <w:color w:val="111111"/>
-          <w:sz w:val="21"/>
-          <w:szCs w:val="21"/>
-          <w:bdr w:val="none" w:sz="0" w:space="0" w:color="auto" w:frame="1"/>
-          <w:shd w:val="clear" w:color="auto" w:fill="FFFFFF"/>
-          <w:lang w:val="en-US"/>
-        </w:rPr>
-      </w:pPr>
-      <w:proofErr w:type="spellStart"/>
-      <w:r>
-        <w:rPr>
-          <w:rStyle w:val="Enfasicorsivo"/>
-          <w:rFonts w:ascii="Segoe UI" w:hAnsi="Segoe UI" w:cs="Segoe UI"/>
-          <w:color w:val="111111"/>
-          <w:sz w:val="21"/>
-          <w:szCs w:val="21"/>
-          <w:bdr w:val="none" w:sz="0" w:space="0" w:color="auto" w:frame="1"/>
-          <w:shd w:val="clear" w:color="auto" w:fill="FFFFFF"/>
-          <w:lang w:val="en-US"/>
-        </w:rPr>
-        <w:t>lista</w:t>
-      </w:r>
-      <w:proofErr w:type="spellEnd"/>
+          <w:rFonts w:ascii="Arial" w:eastAsia="Times New Roman" w:hAnsi="Arial" w:cs="Arial"/>
+          <w:color w:val="000000"/>
+          <w:sz w:val="23"/>
+          <w:szCs w:val="23"/>
+          <w:lang w:val="en-US"/>
+        </w:rPr>
+      </w:pPr>
     </w:p>
     <w:p>
       <w:pPr>
         <w:shd w:val="clear" w:color="auto" w:fill="FFFFFF"/>
         <w:spacing w:before="100" w:beforeAutospacing="1" w:after="100" w:afterAutospacing="1" w:line="240" w:lineRule="auto"/>
         <w:rPr>
-          <w:rStyle w:val="Enfasicorsivo"/>
-          <w:rFonts w:ascii="Segoe UI" w:hAnsi="Segoe UI" w:cs="Segoe UI"/>
-          <w:color w:val="111111"/>
-          <w:sz w:val="21"/>
-          <w:szCs w:val="21"/>
-          <w:bdr w:val="none" w:sz="0" w:space="0" w:color="auto" w:frame="1"/>
-          <w:shd w:val="clear" w:color="auto" w:fill="FFFFFF"/>
-          <w:lang w:val="en-US"/>
-        </w:rPr>
-      </w:pPr>
-      <w:r>
-        <w:rPr>
-          <w:rStyle w:val="Enfasicorsivo"/>
-          <w:rFonts w:ascii="Segoe UI" w:hAnsi="Segoe UI" w:cs="Segoe UI"/>
-          <w:color w:val="111111"/>
-          <w:sz w:val="21"/>
-          <w:szCs w:val="21"/>
-          <w:bdr w:val="none" w:sz="0" w:space="0" w:color="auto" w:frame="1"/>
-          <w:shd w:val="clear" w:color="auto" w:fill="FFFFFF"/>
-          <w:lang w:val="en-US"/>
-        </w:rPr>
-        <w:t>kafka-topics.bat --list  --zookeeper localhost:2181</w:t>
-      </w:r>
-      <w:r>
-        <w:rPr>
-          <w:rStyle w:val="Enfasicorsivo"/>
-          <w:rFonts w:ascii="Segoe UI" w:hAnsi="Segoe UI" w:cs="Segoe UI"/>
-          <w:color w:val="111111"/>
-          <w:sz w:val="21"/>
-          <w:szCs w:val="21"/>
-          <w:bdr w:val="none" w:sz="0" w:space="0" w:color="auto" w:frame="1"/>
-          <w:shd w:val="clear" w:color="auto" w:fill="FFFFFF"/>
-          <w:lang w:val="en-US"/>
-        </w:rPr>
-        <w:t xml:space="preserve">delete </w:t>
-      </w:r>
+          <w:rFonts w:ascii="Arial" w:eastAsia="Times New Roman" w:hAnsi="Arial" w:cs="Arial"/>
+          <w:color w:val="000000"/>
+          <w:sz w:val="23"/>
+          <w:szCs w:val="23"/>
+          <w:lang w:val="en-US"/>
+        </w:rPr>
+      </w:pPr>
     </w:p>
     <w:p>
       <w:pPr>
         <w:shd w:val="clear" w:color="auto" w:fill="FFFFFF"/>
         <w:spacing w:before="100" w:beforeAutospacing="1" w:after="100" w:afterAutospacing="1" w:line="240" w:lineRule="auto"/>
         <w:rPr>
-          <w:rStyle w:val="Enfasicorsivo"/>
-          <w:rFonts w:ascii="Segoe UI" w:hAnsi="Segoe UI" w:cs="Segoe UI"/>
-          <w:color w:val="111111"/>
-          <w:sz w:val="21"/>
-          <w:szCs w:val="21"/>
-          <w:bdr w:val="none" w:sz="0" w:space="0" w:color="auto" w:frame="1"/>
-          <w:shd w:val="clear" w:color="auto" w:fill="FFFFFF"/>
-          <w:lang w:val="en-US"/>
-        </w:rPr>
-      </w:pPr>
+          <w:rFonts w:ascii="Arial" w:eastAsia="Times New Roman" w:hAnsi="Arial" w:cs="Arial"/>
+          <w:color w:val="000000"/>
+          <w:sz w:val="23"/>
+          <w:szCs w:val="23"/>
+          <w:lang w:val="en-US"/>
+        </w:rPr>
+      </w:pPr>
+      <w:r>
+        <w:rPr>
+          <w:rFonts w:ascii="Arial" w:eastAsia="Times New Roman" w:hAnsi="Arial" w:cs="Arial"/>
+          <w:color w:val="000000"/>
+          <w:sz w:val="23"/>
+          <w:szCs w:val="23"/>
+          <w:lang w:val="en-US"/>
+        </w:rPr>
+        <w:t xml:space="preserve">1.2 Implementing a microservice with Spring Boot </w:t>
+      </w:r>
+      <w:r>
+        <w:rPr>
+          <w:rFonts w:ascii="Arial" w:eastAsia="Times New Roman" w:hAnsi="Arial" w:cs="Arial"/>
+          <w:color w:val="000000"/>
+          <w:sz w:val="23"/>
+          <w:szCs w:val="23"/>
+          <w:lang w:val="en-US"/>
+        </w:rPr>
+        <w:br/>
+        <w:t xml:space="preserve">1.2.1 Backing Service integration and configuration </w:t>
+      </w:r>
+      <w:r>
+        <w:rPr>
+          <w:rFonts w:ascii="Arial" w:eastAsia="Times New Roman" w:hAnsi="Arial" w:cs="Arial"/>
+          <w:color w:val="000000"/>
+          <w:sz w:val="23"/>
+          <w:szCs w:val="23"/>
+          <w:lang w:val="en-US"/>
+        </w:rPr>
+        <w:br/>
+        <w:t>1.2.2 Implementing the spring profile pattern </w:t>
+      </w:r>
+      <w:r>
+        <w:rPr>
+          <w:rFonts w:ascii="Arial" w:eastAsia="Times New Roman" w:hAnsi="Arial" w:cs="Arial"/>
+          <w:color w:val="000000"/>
+          <w:sz w:val="23"/>
+          <w:szCs w:val="23"/>
+          <w:lang w:val="en-US"/>
+        </w:rPr>
+        <w:br/>
+        <w:t xml:space="preserve">1.2.3 How to create a backing services in Pivotal Cloud Foundry </w:t>
+      </w:r>
+      <w:r>
+        <w:rPr>
+          <w:rFonts w:ascii="Arial" w:eastAsia="Times New Roman" w:hAnsi="Arial" w:cs="Arial"/>
+          <w:color w:val="000000"/>
+          <w:sz w:val="23"/>
+          <w:szCs w:val="23"/>
+          <w:lang w:val="en-US"/>
+        </w:rPr>
+        <w:br/>
+        <w:t xml:space="preserve">1.2.4 How to bind a backing services (PAAS CONNECTOR/JAVA CONFIGURATION) </w:t>
+      </w:r>
+      <w:r>
+        <w:rPr>
+          <w:rFonts w:ascii="Arial" w:eastAsia="Times New Roman" w:hAnsi="Arial" w:cs="Arial"/>
+          <w:color w:val="000000"/>
+          <w:sz w:val="23"/>
+          <w:szCs w:val="23"/>
+          <w:lang w:val="en-US"/>
+        </w:rPr>
+        <w:br/>
+        <w:t>1.2.5 Define an automated build (</w:t>
+      </w:r>
+      <w:proofErr w:type="spellStart"/>
+      <w:r>
+        <w:rPr>
+          <w:rFonts w:ascii="Arial" w:eastAsia="Times New Roman" w:hAnsi="Arial" w:cs="Arial"/>
+          <w:color w:val="000000"/>
+          <w:sz w:val="23"/>
+          <w:szCs w:val="23"/>
+          <w:lang w:val="en-US"/>
+        </w:rPr>
+        <w:t>Jenkins@Openshift</w:t>
+      </w:r>
+      <w:proofErr w:type="spellEnd"/>
+      <w:r>
+        <w:rPr>
+          <w:rFonts w:ascii="Arial" w:eastAsia="Times New Roman" w:hAnsi="Arial" w:cs="Arial"/>
+          <w:color w:val="000000"/>
+          <w:sz w:val="23"/>
+          <w:szCs w:val="23"/>
+          <w:lang w:val="en-US"/>
+        </w:rPr>
+        <w:t xml:space="preserve">) and promote the </w:t>
+      </w:r>
+      <w:proofErr w:type="spellStart"/>
+      <w:r>
+        <w:rPr>
+          <w:rFonts w:ascii="Arial" w:eastAsia="Times New Roman" w:hAnsi="Arial" w:cs="Arial"/>
+          <w:color w:val="000000"/>
+          <w:sz w:val="23"/>
+          <w:szCs w:val="23"/>
+          <w:lang w:val="en-US"/>
+        </w:rPr>
+        <w:t>docker</w:t>
+      </w:r>
+      <w:proofErr w:type="spellEnd"/>
+      <w:r>
+        <w:rPr>
+          <w:rFonts w:ascii="Arial" w:eastAsia="Times New Roman" w:hAnsi="Arial" w:cs="Arial"/>
+          <w:color w:val="000000"/>
+          <w:sz w:val="23"/>
+          <w:szCs w:val="23"/>
+          <w:lang w:val="en-US"/>
+        </w:rPr>
+        <w:t xml:space="preserve"> image in container registry (</w:t>
+      </w:r>
+      <w:proofErr w:type="spellStart"/>
+      <w:r>
+        <w:rPr>
+          <w:rFonts w:ascii="Arial" w:eastAsia="Times New Roman" w:hAnsi="Arial" w:cs="Arial"/>
+          <w:color w:val="000000"/>
+          <w:sz w:val="23"/>
+          <w:szCs w:val="23"/>
+          <w:lang w:val="en-US"/>
+        </w:rPr>
+        <w:t>DockerHub</w:t>
+      </w:r>
+      <w:proofErr w:type="spellEnd"/>
+      <w:r>
+        <w:rPr>
+          <w:rFonts w:ascii="Arial" w:eastAsia="Times New Roman" w:hAnsi="Arial" w:cs="Arial"/>
+          <w:color w:val="000000"/>
+          <w:sz w:val="23"/>
+          <w:szCs w:val="23"/>
+          <w:lang w:val="en-US"/>
+        </w:rPr>
+        <w:t>)</w:t>
+      </w:r>
     </w:p>
     <w:p>
       <w:pPr>
         <w:shd w:val="clear" w:color="auto" w:fill="FFFFFF"/>
         <w:spacing w:before="100" w:beforeAutospacing="1" w:after="100" w:afterAutospacing="1" w:line="240" w:lineRule="auto"/>
         <w:rPr>
-          <w:rStyle w:val="Enfasicorsivo"/>
-          <w:rFonts w:ascii="Segoe UI" w:hAnsi="Segoe UI" w:cs="Segoe UI"/>
-          <w:color w:val="111111"/>
-          <w:sz w:val="21"/>
-          <w:szCs w:val="21"/>
-          <w:bdr w:val="none" w:sz="0" w:space="0" w:color="auto" w:frame="1"/>
-          <w:shd w:val="clear" w:color="auto" w:fill="FFFFFF"/>
-          <w:lang w:val="en-US"/>
-        </w:rPr>
-      </w:pPr>
-      <w:r>
-        <w:rPr>
-          <w:rStyle w:val="Enfasicorsivo"/>
-          <w:rFonts w:ascii="Segoe UI" w:hAnsi="Segoe UI" w:cs="Segoe UI"/>
-          <w:color w:val="111111"/>
-          <w:sz w:val="21"/>
-          <w:szCs w:val="21"/>
-          <w:bdr w:val="none" w:sz="0" w:space="0" w:color="auto" w:frame="1"/>
-          <w:shd w:val="clear" w:color="auto" w:fill="FFFFFF"/>
-          <w:lang w:val="en-US"/>
-        </w:rPr>
-        <w:t>delete</w:t>
-      </w:r>
-    </w:p>
-    <w:p>
-      <w:pPr>
-        <w:shd w:val="clear" w:color="auto" w:fill="FFFFFF"/>
-        <w:spacing w:before="100" w:beforeAutospacing="1" w:after="100" w:afterAutospacing="1" w:line="240" w:lineRule="auto"/>
-        <w:rPr>
-          <w:rStyle w:val="Enfasicorsivo"/>
-          <w:rFonts w:ascii="Segoe UI" w:hAnsi="Segoe UI" w:cs="Segoe UI"/>
-          <w:color w:val="111111"/>
-          <w:sz w:val="21"/>
-          <w:szCs w:val="21"/>
-          <w:bdr w:val="none" w:sz="0" w:space="0" w:color="auto" w:frame="1"/>
-          <w:shd w:val="clear" w:color="auto" w:fill="FFFFFF"/>
-          <w:lang w:val="en-US"/>
-        </w:rPr>
-      </w:pPr>
-      <w:r>
-        <w:rPr>
-          <w:rStyle w:val="Enfasicorsivo"/>
-          <w:rFonts w:ascii="Segoe UI" w:hAnsi="Segoe UI" w:cs="Segoe UI"/>
-          <w:color w:val="111111"/>
-          <w:sz w:val="21"/>
-          <w:szCs w:val="21"/>
-          <w:bdr w:val="none" w:sz="0" w:space="0" w:color="auto" w:frame="1"/>
-          <w:shd w:val="clear" w:color="auto" w:fill="FFFFFF"/>
-          <w:lang w:val="en-US"/>
-        </w:rPr>
-        <w:t xml:space="preserve">kafka-topics.bat  --zookeeper localhost:2181 --delete </w:t>
-      </w:r>
-      <w:proofErr w:type="spellStart"/>
-      <w:r>
-        <w:rPr>
-          <w:rStyle w:val="Enfasicorsivo"/>
-          <w:rFonts w:ascii="Segoe UI" w:hAnsi="Segoe UI" w:cs="Segoe UI"/>
-          <w:color w:val="111111"/>
-          <w:sz w:val="21"/>
-          <w:szCs w:val="21"/>
-          <w:bdr w:val="none" w:sz="0" w:space="0" w:color="auto" w:frame="1"/>
-          <w:shd w:val="clear" w:color="auto" w:fill="FFFFFF"/>
-          <w:lang w:val="en-US"/>
-        </w:rPr>
-        <w:t>paymentCreditCardTopic</w:t>
-      </w:r>
-      <w:proofErr w:type="spellEnd"/>
-    </w:p>
-    <w:p>
-      <w:pPr>
-        <w:shd w:val="clear" w:color="auto" w:fill="FFFFFF"/>
-        <w:spacing w:before="100" w:beforeAutospacing="1" w:after="100" w:afterAutospacing="1" w:line="240" w:lineRule="auto"/>
-        <w:rPr>
-          <w:rStyle w:val="Enfasicorsivo"/>
-          <w:rFonts w:ascii="Segoe UI" w:hAnsi="Segoe UI" w:cs="Segoe UI"/>
-          <w:color w:val="111111"/>
-          <w:sz w:val="21"/>
-          <w:szCs w:val="21"/>
-          <w:bdr w:val="none" w:sz="0" w:space="0" w:color="auto" w:frame="1"/>
-          <w:shd w:val="clear" w:color="auto" w:fill="FFFFFF"/>
-          <w:lang w:val="en-US"/>
-        </w:rPr>
-      </w:pPr>
-    </w:p>
-    <w:p>
-      <w:pPr>
-        <w:shd w:val="clear" w:color="auto" w:fill="FFFFFF"/>
-        <w:spacing w:before="100" w:beforeAutospacing="1" w:after="100" w:afterAutospacing="1" w:line="240" w:lineRule="auto"/>
-        <w:rPr>
           <w:rFonts w:ascii="Arial" w:eastAsia="Times New Roman" w:hAnsi="Arial" w:cs="Arial"/>
           <w:color w:val="000000"/>
           <w:sz w:val="23"/>
@@ -8924,23 +8850,7 @@
           <w:lang w:val="en-US"/>
         </w:rPr>
       </w:pPr>
-      <w:hyperlink r:id="rId20" w:history="1">
-        <w:r>
-          <w:rPr>
-            <w:rStyle w:val="Collegamentoipertestuale"/>
-            <w:rFonts w:ascii="Arial" w:eastAsia="Times New Roman" w:hAnsi="Arial" w:cs="Arial"/>
-            <w:sz w:val="23"/>
-            <w:szCs w:val="23"/>
-            <w:lang w:val="en-US"/>
-          </w:rPr>
-          <w:t>https://github.com/joshlong/spring-and-kafka</w:t>
-        </w:r>
-      </w:hyperlink>
-    </w:p>
-    <w:p>
-      <w:pPr>
-        <w:shd w:val="clear" w:color="auto" w:fill="FFFFFF"/>
-        <w:spacing w:before="100" w:beforeAutospacing="1" w:after="100" w:afterAutospacing="1" w:line="240" w:lineRule="auto"/>
+      <w:r>
         <w:rPr>
           <w:rFonts w:ascii="Arial" w:eastAsia="Times New Roman" w:hAnsi="Arial" w:cs="Arial"/>
           <w:color w:val="000000"/>
@@ -8948,362 +8858,7 @@
           <w:szCs w:val="23"/>
           <w:lang w:val="en-US"/>
         </w:rPr>
-      </w:pPr>
-      <w:hyperlink r:id="rId21" w:history="1">
-        <w:r>
-          <w:rPr>
-            <w:rStyle w:val="Collegamentoipertestuale"/>
-            <w:rFonts w:ascii="Arial" w:eastAsia="Times New Roman" w:hAnsi="Arial" w:cs="Arial"/>
-            <w:sz w:val="23"/>
-            <w:szCs w:val="23"/>
-            <w:lang w:val="en-US"/>
-          </w:rPr>
-          <w:t>http://msvaljek.blogspot.it/2015/12/stream-processing-with-spring-kafka_44.html</w:t>
-        </w:r>
-      </w:hyperlink>
-    </w:p>
-    <w:p>
-      <w:pPr>
-        <w:shd w:val="clear" w:color="auto" w:fill="FFFFFF"/>
-        <w:spacing w:before="100" w:beforeAutospacing="1" w:after="100" w:afterAutospacing="1" w:line="240" w:lineRule="auto"/>
-        <w:rPr>
-          <w:rFonts w:ascii="Arial" w:eastAsia="Times New Roman" w:hAnsi="Arial" w:cs="Arial"/>
-          <w:color w:val="000000"/>
-          <w:sz w:val="23"/>
-          <w:szCs w:val="23"/>
-          <w:lang w:val="en-US"/>
-        </w:rPr>
-      </w:pPr>
-      <w:hyperlink r:id="rId22" w:history="1">
-        <w:r>
-          <w:rPr>
-            <w:rStyle w:val="Collegamentoipertestuale"/>
-            <w:rFonts w:ascii="Arial" w:eastAsia="Times New Roman" w:hAnsi="Arial" w:cs="Arial"/>
-            <w:sz w:val="23"/>
-            <w:szCs w:val="23"/>
-            <w:lang w:val="en-US"/>
-          </w:rPr>
-          <w:t>https://github.com/mapr-demos/kafka-sample-programs/tree/master/src/main/java/com/mapr/examples</w:t>
-        </w:r>
-      </w:hyperlink>
-    </w:p>
-    <w:p>
-      <w:pPr>
-        <w:shd w:val="clear" w:color="auto" w:fill="FFFFFF"/>
-        <w:spacing w:before="100" w:beforeAutospacing="1" w:after="100" w:afterAutospacing="1" w:line="240" w:lineRule="auto"/>
-        <w:rPr>
-          <w:rFonts w:ascii="Arial" w:eastAsia="Times New Roman" w:hAnsi="Arial" w:cs="Arial"/>
-          <w:color w:val="000000"/>
-          <w:sz w:val="23"/>
-          <w:szCs w:val="23"/>
-          <w:lang w:val="en-US"/>
-        </w:rPr>
-      </w:pPr>
-      <w:hyperlink r:id="rId23" w:history="1">
-        <w:r>
-          <w:rPr>
-            <w:rStyle w:val="Collegamentoipertestuale"/>
-            <w:rFonts w:ascii="Arial" w:eastAsia="Times New Roman" w:hAnsi="Arial" w:cs="Arial"/>
-            <w:sz w:val="23"/>
-            <w:szCs w:val="23"/>
-            <w:lang w:val="en-US"/>
-          </w:rPr>
-          <w:t>https://github.com/codecentric/edmp-sample-app</w:t>
-        </w:r>
-      </w:hyperlink>
-    </w:p>
-    <w:p>
-      <w:pPr>
-        <w:shd w:val="clear" w:color="auto" w:fill="FFFFFF"/>
-        <w:spacing w:before="100" w:beforeAutospacing="1" w:after="100" w:afterAutospacing="1" w:line="240" w:lineRule="auto"/>
-        <w:rPr>
-          <w:rFonts w:ascii="Arial" w:eastAsia="Times New Roman" w:hAnsi="Arial" w:cs="Arial"/>
-          <w:color w:val="000000"/>
-          <w:sz w:val="23"/>
-          <w:szCs w:val="23"/>
-          <w:lang w:val="en-US"/>
-        </w:rPr>
-      </w:pPr>
-    </w:p>
-    <w:p>
-      <w:pPr>
-        <w:shd w:val="clear" w:color="auto" w:fill="FFFFFF"/>
-        <w:spacing w:before="100" w:beforeAutospacing="1" w:after="100" w:afterAutospacing="1" w:line="240" w:lineRule="auto"/>
-        <w:rPr>
-          <w:rFonts w:ascii="Arial" w:eastAsia="Times New Roman" w:hAnsi="Arial" w:cs="Arial"/>
-          <w:color w:val="000000"/>
-          <w:sz w:val="23"/>
-          <w:szCs w:val="23"/>
-          <w:lang w:val="en-US"/>
-        </w:rPr>
-      </w:pPr>
-      <w:r>
-        <w:rPr>
-          <w:rFonts w:ascii="Arial" w:eastAsia="Times New Roman" w:hAnsi="Arial" w:cs="Arial"/>
-          <w:color w:val="000000"/>
-          <w:sz w:val="23"/>
-          <w:szCs w:val="23"/>
-          <w:lang w:val="en-US"/>
-        </w:rPr>
         <w:lastRenderedPageBreak/>
-        <w:t>Kafka info how works for message</w:t>
-      </w:r>
-    </w:p>
-    <w:p>
-      <w:pPr>
-        <w:shd w:val="clear" w:color="auto" w:fill="FFFFFF"/>
-        <w:spacing w:before="100" w:beforeAutospacing="1" w:after="100" w:afterAutospacing="1" w:line="240" w:lineRule="auto"/>
-        <w:rPr>
-          <w:rFonts w:ascii="Arial" w:eastAsia="Times New Roman" w:hAnsi="Arial" w:cs="Arial"/>
-          <w:color w:val="000000"/>
-          <w:sz w:val="23"/>
-          <w:szCs w:val="23"/>
-          <w:lang w:val="en-US"/>
-        </w:rPr>
-      </w:pPr>
-      <w:hyperlink r:id="rId24" w:history="1">
-        <w:r>
-          <w:rPr>
-            <w:rStyle w:val="Collegamentoipertestuale"/>
-            <w:rFonts w:ascii="Arial" w:eastAsia="Times New Roman" w:hAnsi="Arial" w:cs="Arial"/>
-            <w:sz w:val="23"/>
-            <w:szCs w:val="23"/>
-            <w:lang w:val="en-US"/>
-          </w:rPr>
-          <w:t>https://www.quora.com/When-do-the-messages-published-in-Kafka-get-deleted</w:t>
-        </w:r>
-      </w:hyperlink>
-    </w:p>
-    <w:p>
-      <w:pPr>
-        <w:shd w:val="clear" w:color="auto" w:fill="FFFFFF"/>
-        <w:spacing w:before="100" w:beforeAutospacing="1" w:after="100" w:afterAutospacing="1" w:line="240" w:lineRule="auto"/>
-        <w:rPr>
-          <w:rFonts w:ascii="Arial" w:eastAsia="Times New Roman" w:hAnsi="Arial" w:cs="Arial"/>
-          <w:color w:val="000000"/>
-          <w:sz w:val="23"/>
-          <w:szCs w:val="23"/>
-          <w:lang w:val="en-US"/>
-        </w:rPr>
-      </w:pPr>
-      <w:hyperlink r:id="rId25" w:history="1">
-        <w:r>
-          <w:rPr>
-            <w:rStyle w:val="Collegamentoipertestuale"/>
-            <w:rFonts w:ascii="Arial" w:eastAsia="Times New Roman" w:hAnsi="Arial" w:cs="Arial"/>
-            <w:sz w:val="23"/>
-            <w:szCs w:val="23"/>
-            <w:lang w:val="en-US"/>
-          </w:rPr>
-          <w:t>http://stackoverflow.com/questions/28586008/delete-message-after-consuming-it-in-kafka</w:t>
-        </w:r>
-      </w:hyperlink>
-    </w:p>
-    <w:p>
-      <w:pPr>
-        <w:shd w:val="clear" w:color="auto" w:fill="FFFFFF"/>
-        <w:spacing w:before="100" w:beforeAutospacing="1" w:after="100" w:afterAutospacing="1" w:line="240" w:lineRule="auto"/>
-        <w:rPr>
-          <w:rFonts w:ascii="Arial" w:eastAsia="Times New Roman" w:hAnsi="Arial" w:cs="Arial"/>
-          <w:color w:val="000000"/>
-          <w:sz w:val="23"/>
-          <w:szCs w:val="23"/>
-          <w:lang w:val="en-US"/>
-        </w:rPr>
-      </w:pPr>
-    </w:p>
-    <w:p>
-      <w:pPr>
-        <w:shd w:val="clear" w:color="auto" w:fill="FFFFFF"/>
-        <w:spacing w:before="100" w:beforeAutospacing="1" w:after="100" w:afterAutospacing="1" w:line="240" w:lineRule="auto"/>
-        <w:rPr>
-          <w:rFonts w:ascii="Arial" w:eastAsia="Times New Roman" w:hAnsi="Arial" w:cs="Arial"/>
-          <w:color w:val="000000"/>
-          <w:sz w:val="23"/>
-          <w:szCs w:val="23"/>
-          <w:lang w:val="en-US"/>
-        </w:rPr>
-      </w:pPr>
-    </w:p>
-    <w:p>
-      <w:pPr>
-        <w:shd w:val="clear" w:color="auto" w:fill="FFFFFF"/>
-        <w:spacing w:before="100" w:beforeAutospacing="1" w:after="100" w:afterAutospacing="1" w:line="240" w:lineRule="auto"/>
-        <w:rPr>
-          <w:rFonts w:ascii="Arial" w:eastAsia="Times New Roman" w:hAnsi="Arial" w:cs="Arial"/>
-          <w:color w:val="000000"/>
-          <w:sz w:val="23"/>
-          <w:szCs w:val="23"/>
-          <w:lang w:val="en-US"/>
-        </w:rPr>
-      </w:pPr>
-      <w:bookmarkStart w:id="18" w:name="_GoBack"/>
-      <w:bookmarkEnd w:id="18"/>
-    </w:p>
-    <w:p>
-      <w:pPr>
-        <w:shd w:val="clear" w:color="auto" w:fill="FFFFFF"/>
-        <w:spacing w:before="100" w:beforeAutospacing="1" w:after="100" w:afterAutospacing="1" w:line="240" w:lineRule="auto"/>
-        <w:rPr>
-          <w:rFonts w:ascii="Arial" w:eastAsia="Times New Roman" w:hAnsi="Arial" w:cs="Arial"/>
-          <w:color w:val="000000"/>
-          <w:sz w:val="23"/>
-          <w:szCs w:val="23"/>
-          <w:lang w:val="en-US"/>
-        </w:rPr>
-      </w:pPr>
-      <w:r>
-        <w:rPr>
-          <w:rFonts w:ascii="Arial" w:eastAsia="Times New Roman" w:hAnsi="Arial" w:cs="Arial"/>
-          <w:color w:val="000000"/>
-          <w:sz w:val="23"/>
-          <w:szCs w:val="23"/>
-          <w:lang w:val="en-US"/>
-        </w:rPr>
-        <w:t xml:space="preserve">1.2 Implementing a microservice with Spring Boot </w:t>
-      </w:r>
-      <w:r>
-        <w:rPr>
-          <w:rFonts w:ascii="Arial" w:eastAsia="Times New Roman" w:hAnsi="Arial" w:cs="Arial"/>
-          <w:color w:val="000000"/>
-          <w:sz w:val="23"/>
-          <w:szCs w:val="23"/>
-          <w:lang w:val="en-US"/>
-        </w:rPr>
-        <w:br/>
-        <w:t xml:space="preserve">1.2.1 Backing Service integration and configuration </w:t>
-      </w:r>
-      <w:r>
-        <w:rPr>
-          <w:rFonts w:ascii="Arial" w:eastAsia="Times New Roman" w:hAnsi="Arial" w:cs="Arial"/>
-          <w:color w:val="000000"/>
-          <w:sz w:val="23"/>
-          <w:szCs w:val="23"/>
-          <w:lang w:val="en-US"/>
-        </w:rPr>
-        <w:br/>
-        <w:t>1.2.2 Implementing the spring profile pattern </w:t>
-      </w:r>
-      <w:r>
-        <w:rPr>
-          <w:rFonts w:ascii="Arial" w:eastAsia="Times New Roman" w:hAnsi="Arial" w:cs="Arial"/>
-          <w:color w:val="000000"/>
-          <w:sz w:val="23"/>
-          <w:szCs w:val="23"/>
-          <w:lang w:val="en-US"/>
-        </w:rPr>
-        <w:br/>
-        <w:t xml:space="preserve">1.2.3 How to create a backing services in Pivotal Cloud Foundry </w:t>
-      </w:r>
-      <w:r>
-        <w:rPr>
-          <w:rFonts w:ascii="Arial" w:eastAsia="Times New Roman" w:hAnsi="Arial" w:cs="Arial"/>
-          <w:color w:val="000000"/>
-          <w:sz w:val="23"/>
-          <w:szCs w:val="23"/>
-          <w:lang w:val="en-US"/>
-        </w:rPr>
-        <w:br/>
-        <w:t xml:space="preserve">1.2.4 How to bind a backing services (PAAS CONNECTOR/JAVA CONFIGURATION) </w:t>
-      </w:r>
-      <w:r>
-        <w:rPr>
-          <w:rFonts w:ascii="Arial" w:eastAsia="Times New Roman" w:hAnsi="Arial" w:cs="Arial"/>
-          <w:color w:val="000000"/>
-          <w:sz w:val="23"/>
-          <w:szCs w:val="23"/>
-          <w:lang w:val="en-US"/>
-        </w:rPr>
-        <w:br/>
-        <w:t>1.2.5 Define an automated build (</w:t>
-      </w:r>
-      <w:proofErr w:type="spellStart"/>
-      <w:r>
-        <w:rPr>
-          <w:rFonts w:ascii="Arial" w:eastAsia="Times New Roman" w:hAnsi="Arial" w:cs="Arial"/>
-          <w:color w:val="000000"/>
-          <w:sz w:val="23"/>
-          <w:szCs w:val="23"/>
-          <w:lang w:val="en-US"/>
-        </w:rPr>
-        <w:t>Jenkins@Openshift</w:t>
-      </w:r>
-      <w:proofErr w:type="spellEnd"/>
-      <w:r>
-        <w:rPr>
-          <w:rFonts w:ascii="Arial" w:eastAsia="Times New Roman" w:hAnsi="Arial" w:cs="Arial"/>
-          <w:color w:val="000000"/>
-          <w:sz w:val="23"/>
-          <w:szCs w:val="23"/>
-          <w:lang w:val="en-US"/>
-        </w:rPr>
-        <w:t xml:space="preserve">) and promote the </w:t>
-      </w:r>
-      <w:proofErr w:type="spellStart"/>
-      <w:r>
-        <w:rPr>
-          <w:rFonts w:ascii="Arial" w:eastAsia="Times New Roman" w:hAnsi="Arial" w:cs="Arial"/>
-          <w:color w:val="000000"/>
-          <w:sz w:val="23"/>
-          <w:szCs w:val="23"/>
-          <w:lang w:val="en-US"/>
-        </w:rPr>
-        <w:t>docker</w:t>
-      </w:r>
-      <w:proofErr w:type="spellEnd"/>
-      <w:r>
-        <w:rPr>
-          <w:rFonts w:ascii="Arial" w:eastAsia="Times New Roman" w:hAnsi="Arial" w:cs="Arial"/>
-          <w:color w:val="000000"/>
-          <w:sz w:val="23"/>
-          <w:szCs w:val="23"/>
-          <w:lang w:val="en-US"/>
-        </w:rPr>
-        <w:t xml:space="preserve"> image in container registry (</w:t>
-      </w:r>
-      <w:proofErr w:type="spellStart"/>
-      <w:r>
-        <w:rPr>
-          <w:rFonts w:ascii="Arial" w:eastAsia="Times New Roman" w:hAnsi="Arial" w:cs="Arial"/>
-          <w:color w:val="000000"/>
-          <w:sz w:val="23"/>
-          <w:szCs w:val="23"/>
-          <w:lang w:val="en-US"/>
-        </w:rPr>
-        <w:t>DockerHub</w:t>
-      </w:r>
-      <w:proofErr w:type="spellEnd"/>
-      <w:r>
-        <w:rPr>
-          <w:rFonts w:ascii="Arial" w:eastAsia="Times New Roman" w:hAnsi="Arial" w:cs="Arial"/>
-          <w:color w:val="000000"/>
-          <w:sz w:val="23"/>
-          <w:szCs w:val="23"/>
-          <w:lang w:val="en-US"/>
-        </w:rPr>
-        <w:t>)</w:t>
-      </w:r>
-    </w:p>
-    <w:p>
-      <w:pPr>
-        <w:shd w:val="clear" w:color="auto" w:fill="FFFFFF"/>
-        <w:spacing w:before="100" w:beforeAutospacing="1" w:after="100" w:afterAutospacing="1" w:line="240" w:lineRule="auto"/>
-        <w:rPr>
-          <w:rFonts w:ascii="Arial" w:eastAsia="Times New Roman" w:hAnsi="Arial" w:cs="Arial"/>
-          <w:color w:val="000000"/>
-          <w:sz w:val="23"/>
-          <w:szCs w:val="23"/>
-          <w:lang w:val="en-US"/>
-        </w:rPr>
-      </w:pPr>
-      <w:r>
-        <w:rPr>
-          <w:rFonts w:ascii="Arial" w:eastAsia="Times New Roman" w:hAnsi="Arial" w:cs="Arial"/>
-          <w:color w:val="000000"/>
-          <w:sz w:val="23"/>
-          <w:szCs w:val="23"/>
-          <w:lang w:val="en-US"/>
-        </w:rPr>
         <w:t xml:space="preserve">1.3 Interactions between Microservices: service discovery and service registration </w:t>
       </w:r>
       <w:r>
@@ -11896,7 +11451,7 @@
 </file>
 
 <file path=customXml/itemProps1.xml><?xml version="1.0" encoding="utf-8"?>
-<ds:datastoreItem xmlns:ds="http://schemas.openxmlformats.org/officeDocument/2006/customXml" ds:itemID="{CB9D82D0-9932-4941-93FC-9F9CB15CF75A}">
+<ds:datastoreItem xmlns:ds="http://schemas.openxmlformats.org/officeDocument/2006/customXml" ds:itemID="{7817012B-FA50-48A1-8426-52C779E084DC}">
   <ds:schemaRefs>
     <ds:schemaRef ds:uri="http://schemas.openxmlformats.org/officeDocument/2006/bibliography"/>
   </ds:schemaRefs>

</xml_diff>